<commit_message>
signup & sign in page done
</commit_message>
<xml_diff>
--- a/Project Setup.docx
+++ b/Project Setup.docx
@@ -40,60 +40,16 @@
     </w:p>
     <w:p>
       <w:r>
-        <w:t xml:space="preserve">2.Install </w:t>
-      </w:r>
-      <w:proofErr w:type="spellStart"/>
-      <w:r>
-        <w:t>primeng</w:t>
-      </w:r>
-      <w:proofErr w:type="spellEnd"/>
-      <w:r>
-        <w:t xml:space="preserve"> </w:t>
+        <w:t xml:space="preserve">2.Install primeng </w:t>
+      </w:r>
+      <w:r>
+        <w:t xml:space="preserve"> &amp; bootstrap</w:t>
       </w:r>
     </w:p>
     <w:p>
       <w:r>
         <w:tab/>
-      </w:r>
-      <w:proofErr w:type="spellStart"/>
-      <w:r>
-        <w:t>npm</w:t>
-      </w:r>
-      <w:proofErr w:type="spellEnd"/>
-      <w:r>
-        <w:t xml:space="preserve"> install </w:t>
-      </w:r>
-      <w:proofErr w:type="spellStart"/>
-      <w:r>
-        <w:t>primeflex</w:t>
-      </w:r>
-      <w:proofErr w:type="spellEnd"/>
-      <w:r>
-        <w:t xml:space="preserve"> –</w:t>
-      </w:r>
-      <w:proofErr w:type="gramStart"/>
-      <w:r>
-        <w:t>save  &amp;</w:t>
-      </w:r>
-      <w:proofErr w:type="gramEnd"/>
-      <w:r>
-        <w:t xml:space="preserve"> add this in style.css @import "../</w:t>
-      </w:r>
-      <w:proofErr w:type="spellStart"/>
-      <w:r>
-        <w:t>node_modules</w:t>
-      </w:r>
-      <w:proofErr w:type="spellEnd"/>
-      <w:r>
-        <w:t>/</w:t>
-      </w:r>
-      <w:proofErr w:type="spellStart"/>
-      <w:r>
-        <w:t>primeflex</w:t>
-      </w:r>
-      <w:proofErr w:type="spellEnd"/>
-      <w:r>
-        <w:t>/primeflex.css"</w:t>
+        <w:t>npm install primeflex –save  &amp; add this in style.css @import "../node_modules/primeflex/primeflex.css"</w:t>
       </w:r>
     </w:p>
     <w:p>
@@ -102,22 +58,7 @@
       </w:pPr>
       <w:r>
         <w:tab/>
-      </w:r>
-      <w:proofErr w:type="spellStart"/>
-      <w:r>
-        <w:t>npm</w:t>
-      </w:r>
-      <w:proofErr w:type="spellEnd"/>
-      <w:r>
-        <w:t xml:space="preserve"> install </w:t>
-      </w:r>
-      <w:proofErr w:type="spellStart"/>
-      <w:r>
-        <w:t>primeng</w:t>
-      </w:r>
-      <w:proofErr w:type="spellEnd"/>
-      <w:r>
-        <w:t xml:space="preserve"> –save</w:t>
+        <w:t>npm install primeng –save</w:t>
       </w:r>
     </w:p>
     <w:p>
@@ -126,41 +67,8 @@
       </w:pPr>
       <w:r>
         <w:tab/>
-      </w:r>
-      <w:proofErr w:type="spellStart"/>
-      <w:r>
-        <w:t>npm</w:t>
-      </w:r>
-      <w:proofErr w:type="spellEnd"/>
-      <w:r>
-        <w:t xml:space="preserve"> install </w:t>
-      </w:r>
-      <w:proofErr w:type="spellStart"/>
-      <w:r>
-        <w:t>primeicons</w:t>
-      </w:r>
-      <w:proofErr w:type="spellEnd"/>
-      <w:r>
-        <w:t xml:space="preserve"> </w:t>
-      </w:r>
-      <w:r>
-        <w:t>–</w:t>
-      </w:r>
-      <w:r>
-        <w:t>save</w:t>
-      </w:r>
-    </w:p>
-    <w:p>
-      <w:r>
-        <w:t xml:space="preserve">3. Add those line in </w:t>
-      </w:r>
-      <w:proofErr w:type="spellStart"/>
-      <w:proofErr w:type="gramStart"/>
-      <w:r>
-        <w:t>angular.json</w:t>
-      </w:r>
-      <w:proofErr w:type="spellEnd"/>
-      <w:proofErr w:type="gramEnd"/>
+        <w:t>npm install primeicons –save</w:t>
+      </w:r>
     </w:p>
     <w:p>
       <w:pPr>
@@ -170,6 +78,20 @@
         <w:tab/>
       </w:r>
       <w:r>
+        <w:t>npm install bootstrap</w:t>
+      </w:r>
+    </w:p>
+    <w:p>
+      <w:r>
+        <w:t>3. Add those line in angular.json</w:t>
+      </w:r>
+    </w:p>
+    <w:p>
+      <w:pPr>
+        <w:spacing w:after="0" w:line="240" w:lineRule="auto"/>
+      </w:pPr>
+      <w:r>
+        <w:tab/>
         <w:t>"styles": [</w:t>
       </w:r>
     </w:p>
@@ -178,15 +100,7 @@
         <w:spacing w:after="0" w:line="240" w:lineRule="auto"/>
       </w:pPr>
       <w:r>
-        <w:t xml:space="preserve">              "</w:t>
-      </w:r>
-      <w:proofErr w:type="spellStart"/>
-      <w:r>
-        <w:t>src</w:t>
-      </w:r>
-      <w:proofErr w:type="spellEnd"/>
-      <w:r>
-        <w:t>/styles.css",</w:t>
+        <w:t xml:space="preserve">              "src/styles.css",</w:t>
       </w:r>
     </w:p>
     <w:p>
@@ -202,47 +116,15 @@
         <w:spacing w:after="0" w:line="240" w:lineRule="auto"/>
       </w:pPr>
       <w:r>
-        <w:t xml:space="preserve">              "</w:t>
-      </w:r>
-      <w:proofErr w:type="spellStart"/>
-      <w:r>
-        <w:t>node_modules</w:t>
-      </w:r>
-      <w:proofErr w:type="spellEnd"/>
-      <w:r>
-        <w:t>/</w:t>
-      </w:r>
-      <w:proofErr w:type="spellStart"/>
-      <w:r>
-        <w:t>primeng</w:t>
-      </w:r>
-      <w:proofErr w:type="spellEnd"/>
-      <w:r>
-        <w:t>/resources/primeng.min.css",</w:t>
-      </w:r>
-    </w:p>
-    <w:p>
-      <w:pPr>
-        <w:spacing w:after="0" w:line="240" w:lineRule="auto"/>
-      </w:pPr>
-      <w:r>
-        <w:t xml:space="preserve">              "</w:t>
-      </w:r>
-      <w:proofErr w:type="spellStart"/>
-      <w:r>
-        <w:t>node_modules</w:t>
-      </w:r>
-      <w:proofErr w:type="spellEnd"/>
-      <w:r>
-        <w:t>/</w:t>
-      </w:r>
-      <w:proofErr w:type="spellStart"/>
-      <w:r>
-        <w:t>primeicons</w:t>
-      </w:r>
-      <w:proofErr w:type="spellEnd"/>
-      <w:r>
-        <w:t>/primeicons.css"</w:t>
+        <w:t xml:space="preserve">              "node_modules/primeng/resources/primeng.min.css",</w:t>
+      </w:r>
+    </w:p>
+    <w:p>
+      <w:pPr>
+        <w:spacing w:after="0" w:line="240" w:lineRule="auto"/>
+      </w:pPr>
+      <w:r>
+        <w:t xml:space="preserve">              "node_modules/primeicons/primeicons.css"</w:t>
       </w:r>
     </w:p>
     <w:p>
@@ -294,18 +176,7 @@
         <w:tab/>
       </w:r>
       <w:r>
-        <w:t>ng g c auth/</w:t>
-      </w:r>
-      <w:r>
-        <w:t xml:space="preserve"> </w:t>
-      </w:r>
-      <w:proofErr w:type="spellStart"/>
-      <w:r>
-        <w:t>fogot</w:t>
-      </w:r>
-      <w:proofErr w:type="spellEnd"/>
-      <w:r>
-        <w:t>-password</w:t>
+        <w:t>ng g c auth/ fogot-password</w:t>
       </w:r>
     </w:p>
     <w:p>
@@ -360,13 +231,8 @@
       <w:r>
         <w:t xml:space="preserve">g </w:t>
       </w:r>
-      <w:proofErr w:type="spellStart"/>
-      <w:r>
-        <w:t>i</w:t>
-      </w:r>
-      <w:proofErr w:type="spellEnd"/>
-      <w:r>
-        <w:t xml:space="preserve"> shared/services/user</w:t>
+      <w:r>
+        <w:t>i shared/services/user</w:t>
       </w:r>
     </w:p>
     <w:p>
@@ -387,6 +253,30 @@
       </w:r>
       <w:r>
         <w:t>/auth</w:t>
+      </w:r>
+    </w:p>
+    <w:p>
+      <w:pPr>
+        <w:spacing w:after="0" w:line="240" w:lineRule="auto"/>
+      </w:pPr>
+    </w:p>
+    <w:p>
+      <w:pPr>
+        <w:spacing w:after="0" w:line="240" w:lineRule="auto"/>
+      </w:pPr>
+      <w:r>
+        <w:t xml:space="preserve">5. Connect firebase </w:t>
+      </w:r>
+    </w:p>
+    <w:p>
+      <w:pPr>
+        <w:spacing w:after="0" w:line="240" w:lineRule="auto"/>
+      </w:pPr>
+      <w:r>
+        <w:tab/>
+      </w:r>
+      <w:r>
+        <w:t>npm install firebase @angular/fire</w:t>
       </w:r>
     </w:p>
     <w:sectPr>

</xml_diff>